<commit_message>
better validation, tested, user docu
</commit_message>
<xml_diff>
--- a/documentation/user_uokumentation.docx
+++ b/documentation/user_uokumentation.docx
@@ -20,6 +20,9 @@
     </w:p>
     <w:p>
       <w:r>
+        <w:rPr>
+          <w:noProof/>
+        </w:rPr>
         <w:drawing>
           <wp:inline distT="0" distB="0" distL="0" distR="0" wp14:anchorId="3F0C19C4" wp14:editId="2B7B9312">
             <wp:extent cx="5760720" cy="2609850"/>
@@ -67,13 +70,8 @@
         <w:t>Wechsel auf „</w:t>
       </w:r>
       <w:r>
-        <w:t xml:space="preserve">Reserve </w:t>
-      </w:r>
-      <w:proofErr w:type="spellStart"/>
-      <w:r>
-        <w:t>Sled</w:t>
-      </w:r>
-      <w:proofErr w:type="spellEnd"/>
+        <w:t>Reserve Sled</w:t>
+      </w:r>
       <w:r>
         <w:t>“ bei der Seitennavigation</w:t>
       </w:r>
@@ -83,6 +81,9 @@
     </w:p>
     <w:p>
       <w:r>
+        <w:rPr>
+          <w:noProof/>
+        </w:rPr>
         <w:drawing>
           <wp:inline distT="0" distB="0" distL="0" distR="0" wp14:anchorId="1B396EDC" wp14:editId="23C16266">
             <wp:extent cx="5760720" cy="1967230"/>
@@ -139,31 +140,7 @@
         </w:numPr>
       </w:pPr>
       <w:r>
-        <w:t>„Select s</w:t>
-      </w:r>
-      <w:proofErr w:type="spellStart"/>
-      <w:r>
-        <w:t>led</w:t>
-      </w:r>
-      <w:proofErr w:type="spellEnd"/>
-      <w:r>
-        <w:t xml:space="preserve"> type“ ist eine </w:t>
-      </w:r>
-      <w:proofErr w:type="spellStart"/>
-      <w:r>
-        <w:t>dropdown</w:t>
-      </w:r>
-      <w:proofErr w:type="spellEnd"/>
-      <w:r>
-        <w:t xml:space="preserve"> Liste, wo man den gewünschten </w:t>
-      </w:r>
-      <w:proofErr w:type="spellStart"/>
-      <w:r>
-        <w:t>Schlitt</w:t>
-      </w:r>
-      <w:proofErr w:type="spellEnd"/>
-      <w:r>
-        <w:t xml:space="preserve"> Typ auswählt.</w:t>
+        <w:t>„Select sled type“ ist eine dropdown Liste, wo man den gewünschten Schlitt Typ auswählt.</w:t>
       </w:r>
     </w:p>
     <w:p>
@@ -171,6 +148,9 @@
         <w:pStyle w:val="Listenabsatz"/>
       </w:pPr>
       <w:r>
+        <w:rPr>
+          <w:noProof/>
+        </w:rPr>
         <w:drawing>
           <wp:inline distT="0" distB="0" distL="0" distR="0" wp14:anchorId="43D022E7" wp14:editId="532727BF">
             <wp:extent cx="2015490" cy="1062813"/>
@@ -222,23 +202,7 @@
         </w:numPr>
       </w:pPr>
       <w:r>
-        <w:t>„</w:t>
-      </w:r>
-      <w:proofErr w:type="spellStart"/>
-      <w:r>
-        <w:t>From</w:t>
-      </w:r>
-      <w:proofErr w:type="spellEnd"/>
-      <w:r>
-        <w:t xml:space="preserve"> </w:t>
-      </w:r>
-      <w:proofErr w:type="spellStart"/>
-      <w:r>
-        <w:t>when</w:t>
-      </w:r>
-      <w:proofErr w:type="spellEnd"/>
-      <w:r>
-        <w:t>“ ist eine Datumeingabe, für welchen Datum und ab wann man die Schlitte ausleihen möchte.</w:t>
+        <w:t>„From when“ ist eine Datumeingabe, für welchen Datum und ab wann man die Schlitte ausleihen möchte.</w:t>
       </w:r>
     </w:p>
     <w:p>
@@ -256,20 +220,15 @@
       </w:pPr>
       <w:r>
         <w:lastRenderedPageBreak/>
-        <w:t xml:space="preserve">„Till </w:t>
-      </w:r>
-      <w:proofErr w:type="spellStart"/>
-      <w:r>
-        <w:t>when</w:t>
-      </w:r>
-      <w:proofErr w:type="spellEnd"/>
-      <w:r>
-        <w:t>“ ist eine Datumeingabe, bis wann man die Schlitte ausleihen möchte.</w:t>
+        <w:t>„Till when“ ist eine Datumeingabe, bis wann man die Schlitte ausleihen möchte.</w:t>
       </w:r>
       <w:r>
         <w:t xml:space="preserve"> </w:t>
       </w:r>
       <w:r>
+        <w:rPr>
+          <w:noProof/>
+        </w:rPr>
         <w:drawing>
           <wp:inline distT="0" distB="0" distL="0" distR="0" wp14:anchorId="40785635" wp14:editId="558D43E2">
             <wp:extent cx="1962150" cy="1975683"/>
@@ -323,6 +282,185 @@
       </w:r>
       <w:r>
         <w:t>Standardwerte.</w:t>
+      </w:r>
+    </w:p>
+    <w:p>
+      <w:pPr>
+        <w:pStyle w:val="berschrift1"/>
+      </w:pPr>
+      <w:r>
+        <w:t>Error</w:t>
+      </w:r>
+    </w:p>
+    <w:p>
+      <w:r>
+        <w:drawing>
+          <wp:inline distT="0" distB="0" distL="0" distR="0" wp14:anchorId="28FCD071" wp14:editId="29D6A59B">
+            <wp:extent cx="5760720" cy="2073910"/>
+            <wp:effectExtent l="19050" t="19050" r="11430" b="21590"/>
+            <wp:docPr id="44199455" name="Grafik 1" descr="Ein Bild, das Text, Screenshot, Schrift, Reihe enthält.&#10;&#10;Automatisch generierte Beschreibung"/>
+            <wp:cNvGraphicFramePr>
+              <a:graphicFrameLocks xmlns:a="http://schemas.openxmlformats.org/drawingml/2006/main" noChangeAspect="1"/>
+            </wp:cNvGraphicFramePr>
+            <a:graphic xmlns:a="http://schemas.openxmlformats.org/drawingml/2006/main">
+              <a:graphicData uri="http://schemas.openxmlformats.org/drawingml/2006/picture">
+                <pic:pic xmlns:pic="http://schemas.openxmlformats.org/drawingml/2006/picture">
+                  <pic:nvPicPr>
+                    <pic:cNvPr id="44199455" name="Grafik 1" descr="Ein Bild, das Text, Screenshot, Schrift, Reihe enthält.&#10;&#10;Automatisch generierte Beschreibung"/>
+                    <pic:cNvPicPr/>
+                  </pic:nvPicPr>
+                  <pic:blipFill>
+                    <a:blip r:embed="rId9"/>
+                    <a:stretch>
+                      <a:fillRect/>
+                    </a:stretch>
+                  </pic:blipFill>
+                  <pic:spPr>
+                    <a:xfrm>
+                      <a:off x="0" y="0"/>
+                      <a:ext cx="5760720" cy="2073910"/>
+                    </a:xfrm>
+                    <a:prstGeom prst="rect">
+                      <a:avLst/>
+                    </a:prstGeom>
+                    <a:ln>
+                      <a:solidFill>
+                        <a:schemeClr val="tx1"/>
+                      </a:solidFill>
+                    </a:ln>
+                  </pic:spPr>
+                </pic:pic>
+              </a:graphicData>
+            </a:graphic>
+          </wp:inline>
+        </w:drawing>
+      </w:r>
+    </w:p>
+    <w:p>
+      <w:pPr>
+        <w:pStyle w:val="Listenabsatz"/>
+        <w:numPr>
+          <w:ilvl w:val="0"/>
+          <w:numId w:val="1"/>
+        </w:numPr>
+      </w:pPr>
+      <w:r>
+        <w:t>Bei Fehlermeldung “</w:t>
+      </w:r>
+      <w:r>
+        <w:t>Your chosen type sled does currently not exist.</w:t>
+      </w:r>
+      <w:r>
+        <w:t xml:space="preserve">” müssen </w:t>
+      </w:r>
+      <w:r>
+        <w:t>S</w:t>
+      </w:r>
+      <w:r>
+        <w:t>ie den</w:t>
+      </w:r>
+      <w:r>
+        <w:t xml:space="preserve"> Typ der Schlitte umändern.</w:t>
+      </w:r>
+    </w:p>
+    <w:p>
+      <w:pPr>
+        <w:pStyle w:val="Listenabsatz"/>
+        <w:numPr>
+          <w:ilvl w:val="0"/>
+          <w:numId w:val="1"/>
+        </w:numPr>
+        <w:autoSpaceDE w:val="0"/>
+        <w:autoSpaceDN w:val="0"/>
+        <w:adjustRightInd w:val="0"/>
+        <w:spacing w:after="0" w:line="240" w:lineRule="auto"/>
+        <w:rPr>
+          <w:rFonts w:cs="Cascadia Mono"/>
+          <w:kern w:val="0"/>
+          <w:highlight w:val="white"/>
+        </w:rPr>
+      </w:pPr>
+      <w:r>
+        <w:rPr>
+          <w:rFonts w:cs="Cascadia Mono"/>
+          <w:kern w:val="0"/>
+          <w:highlight w:val="white"/>
+        </w:rPr>
+        <w:t>Bei Fehlermeldung “</w:t>
+      </w:r>
+      <w:r>
+        <w:rPr>
+          <w:rFonts w:cs="Cascadia Mono"/>
+          <w:kern w:val="0"/>
+          <w:highlight w:val="white"/>
+        </w:rPr>
+        <w:t>At your given time, no sleds with your wished type are available."</w:t>
+      </w:r>
+      <w:r>
+        <w:rPr>
+          <w:rFonts w:cs="Cascadia Mono"/>
+          <w:kern w:val="0"/>
+          <w:highlight w:val="white"/>
+        </w:rPr>
+        <w:t xml:space="preserve"> müssen Sie den Zeitra</w:t>
+      </w:r>
+      <w:r>
+        <w:rPr>
+          <w:rFonts w:cs="Cascadia Mono"/>
+          <w:kern w:val="0"/>
+          <w:highlight w:val="white"/>
+        </w:rPr>
+        <w:t>h</w:t>
+      </w:r>
+      <w:r>
+        <w:rPr>
+          <w:rFonts w:cs="Cascadia Mono"/>
+          <w:kern w:val="0"/>
+          <w:highlight w:val="white"/>
+        </w:rPr>
+        <w:t>men ändern o</w:t>
+      </w:r>
+      <w:r>
+        <w:rPr>
+          <w:rFonts w:cs="Cascadia Mono"/>
+          <w:kern w:val="0"/>
+          <w:highlight w:val="white"/>
+        </w:rPr>
+        <w:t>der mit anderem Typ der Schlitten ausprobieren.</w:t>
+      </w:r>
+    </w:p>
+    <w:p>
+      <w:pPr>
+        <w:pStyle w:val="Listenabsatz"/>
+        <w:numPr>
+          <w:ilvl w:val="0"/>
+          <w:numId w:val="1"/>
+        </w:numPr>
+        <w:autoSpaceDE w:val="0"/>
+        <w:autoSpaceDN w:val="0"/>
+        <w:adjustRightInd w:val="0"/>
+        <w:spacing w:after="0" w:line="240" w:lineRule="auto"/>
+        <w:rPr>
+          <w:rFonts w:cs="Cascadia Mono"/>
+          <w:kern w:val="0"/>
+          <w:highlight w:val="white"/>
+        </w:rPr>
+      </w:pPr>
+      <w:r>
+        <w:rPr>
+          <w:rFonts w:cs="Cascadia Mono"/>
+          <w:kern w:val="0"/>
+          <w:highlight w:val="white"/>
+        </w:rPr>
+        <w:t>Bei anderen Fehlermeldungen melden Sie s</w:t>
+      </w:r>
+      <w:r>
+        <w:rPr>
+          <w:rFonts w:cs="Cascadia Mono"/>
+          <w:kern w:val="0"/>
+          <w:highlight w:val="white"/>
+        </w:rPr>
+        <w:t>ich bitte bei uns</w:t>
       </w:r>
     </w:p>
     <w:sectPr>
@@ -1058,7 +1196,6 @@
   <w:style w:type="character" w:default="1" w:styleId="Absatz-Standardschriftart">
     <w:name w:val="Default Paragraph Font"/>
     <w:uiPriority w:val="1"/>
-    <w:semiHidden/>
     <w:unhideWhenUsed/>
   </w:style>
   <w:style w:type="table" w:default="1" w:styleId="NormaleTabelle">

</xml_diff>